<commit_message>
Added a cover page, footer and header
</commit_message>
<xml_diff>
--- a/reports/Group/Testing WIS Report.docx
+++ b/reports/Group/Testing WIS Report.docx
@@ -4,16 +4,646 @@
   <w:body>
     <w:p>
       <w:pPr>
-        <w:rPr>
-          <w:lang w:val="en-US"/>
-        </w:rPr>
-      </w:pPr>
-      <w:r>
-        <w:rPr>
-          <w:b/>
-          <w:bCs/>
-          <w:lang w:val="en-US"/>
-        </w:rPr>
+        <w:jc w:val="center"/>
+        <w:rPr>
+          <w:rFonts w:asciiTheme="majorHAnsi" w:hAnsiTheme="majorHAnsi"/>
+          <w:b/>
+          <w:bCs/>
+          <w:sz w:val="32"/>
+          <w:szCs w:val="32"/>
+          <w:lang w:val="en-US"/>
+        </w:rPr>
+      </w:pPr>
+      <w:r>
+        <w:rPr>
+          <w:rFonts w:asciiTheme="majorHAnsi" w:hAnsiTheme="majorHAnsi"/>
+          <w:b/>
+          <w:bCs/>
+          <w:sz w:val="32"/>
+          <w:szCs w:val="32"/>
+          <w:lang w:val="en-US"/>
+        </w:rPr>
+        <w:t xml:space="preserve">Testing </w:t>
+      </w:r>
+      <w:r>
+        <w:rPr>
+          <w:rFonts w:asciiTheme="majorHAnsi" w:hAnsiTheme="majorHAnsi"/>
+          <w:b/>
+          <w:bCs/>
+          <w:sz w:val="32"/>
+          <w:szCs w:val="32"/>
+          <w:lang w:val="en-US"/>
+        </w:rPr>
+        <w:t>WIS</w:t>
+      </w:r>
+      <w:r>
+        <w:rPr>
+          <w:rFonts w:asciiTheme="majorHAnsi" w:hAnsiTheme="majorHAnsi"/>
+          <w:b/>
+          <w:bCs/>
+          <w:sz w:val="32"/>
+          <w:szCs w:val="32"/>
+          <w:lang w:val="en-US"/>
+        </w:rPr>
+        <w:t xml:space="preserve"> Report</w:t>
+      </w:r>
+    </w:p>
+    <w:p>
+      <w:pPr>
+        <w:jc w:val="center"/>
+        <w:rPr>
+          <w:rFonts w:asciiTheme="majorHAnsi" w:hAnsiTheme="majorHAnsi"/>
+          <w:sz w:val="24"/>
+          <w:szCs w:val="24"/>
+          <w:lang w:val="en-US"/>
+        </w:rPr>
+      </w:pPr>
+      <w:r>
+        <w:rPr>
+          <w:rFonts w:asciiTheme="majorHAnsi" w:hAnsiTheme="majorHAnsi"/>
+          <w:sz w:val="24"/>
+          <w:szCs w:val="24"/>
+          <w:lang w:val="en-US"/>
+        </w:rPr>
+        <w:t>Acme Ans D01</w:t>
+      </w:r>
+    </w:p>
+    <w:p>
+      <w:pPr>
+        <w:rPr>
+          <w:b/>
+          <w:bCs/>
+          <w:lang w:val="en-US"/>
+        </w:rPr>
+      </w:pPr>
+    </w:p>
+    <w:p>
+      <w:pPr>
+        <w:rPr>
+          <w:b/>
+          <w:bCs/>
+          <w:lang w:val="en-US"/>
+        </w:rPr>
+      </w:pPr>
+    </w:p>
+    <w:p>
+      <w:pPr>
+        <w:rPr>
+          <w:b/>
+          <w:bCs/>
+          <w:lang w:val="en-US"/>
+        </w:rPr>
+      </w:pPr>
+    </w:p>
+    <w:p>
+      <w:pPr>
+        <w:rPr>
+          <w:b/>
+          <w:bCs/>
+          <w:lang w:val="en-US"/>
+        </w:rPr>
+      </w:pPr>
+    </w:p>
+    <w:p>
+      <w:pPr>
+        <w:rPr>
+          <w:b/>
+          <w:bCs/>
+          <w:lang w:val="en-US"/>
+        </w:rPr>
+      </w:pPr>
+    </w:p>
+    <w:p>
+      <w:pPr>
+        <w:rPr>
+          <w:b/>
+          <w:bCs/>
+          <w:lang w:val="en-US"/>
+        </w:rPr>
+      </w:pPr>
+    </w:p>
+    <w:p>
+      <w:pPr>
+        <w:rPr>
+          <w:b/>
+          <w:bCs/>
+          <w:lang w:val="en-US"/>
+        </w:rPr>
+      </w:pPr>
+    </w:p>
+    <w:p>
+      <w:pPr>
+        <w:rPr>
+          <w:b/>
+          <w:bCs/>
+          <w:lang w:val="en-US"/>
+        </w:rPr>
+      </w:pPr>
+    </w:p>
+    <w:p>
+      <w:pPr>
+        <w:rPr>
+          <w:b/>
+          <w:bCs/>
+          <w:lang w:val="en-US"/>
+        </w:rPr>
+      </w:pPr>
+    </w:p>
+    <w:p>
+      <w:pPr>
+        <w:rPr>
+          <w:b/>
+          <w:bCs/>
+          <w:lang w:val="en-US"/>
+        </w:rPr>
+      </w:pPr>
+    </w:p>
+    <w:p>
+      <w:pPr>
+        <w:rPr>
+          <w:b/>
+          <w:bCs/>
+          <w:lang w:val="en-US"/>
+        </w:rPr>
+      </w:pPr>
+    </w:p>
+    <w:p>
+      <w:pPr>
+        <w:rPr>
+          <w:b/>
+          <w:bCs/>
+          <w:lang w:val="en-US"/>
+        </w:rPr>
+      </w:pPr>
+    </w:p>
+    <w:p>
+      <w:pPr>
+        <w:rPr>
+          <w:b/>
+          <w:bCs/>
+          <w:lang w:val="en-US"/>
+        </w:rPr>
+      </w:pPr>
+    </w:p>
+    <w:p>
+      <w:pPr>
+        <w:rPr>
+          <w:b/>
+          <w:bCs/>
+          <w:lang w:val="en-US"/>
+        </w:rPr>
+      </w:pPr>
+    </w:p>
+    <w:p>
+      <w:pPr>
+        <w:rPr>
+          <w:b/>
+          <w:bCs/>
+          <w:lang w:val="en-US"/>
+        </w:rPr>
+      </w:pPr>
+    </w:p>
+    <w:p>
+      <w:pPr>
+        <w:rPr>
+          <w:b/>
+          <w:bCs/>
+          <w:lang w:val="en-US"/>
+        </w:rPr>
+      </w:pPr>
+    </w:p>
+    <w:p>
+      <w:pPr>
+        <w:rPr>
+          <w:b/>
+          <w:bCs/>
+          <w:lang w:val="en-US"/>
+        </w:rPr>
+      </w:pPr>
+    </w:p>
+    <w:p>
+      <w:pPr>
+        <w:rPr>
+          <w:b/>
+          <w:bCs/>
+          <w:lang w:val="en-US"/>
+        </w:rPr>
+      </w:pPr>
+    </w:p>
+    <w:p>
+      <w:pPr>
+        <w:rPr>
+          <w:lang w:val="en-US"/>
+        </w:rPr>
+      </w:pPr>
+    </w:p>
+    <w:p>
+      <w:pPr>
+        <w:rPr>
+          <w:lang w:val="en-US"/>
+        </w:rPr>
+      </w:pPr>
+    </w:p>
+    <w:tbl>
+      <w:tblPr>
+        <w:tblW w:w="5670" w:type="dxa"/>
+        <w:tblCellSpacing w:w="15" w:type="dxa"/>
+        <w:tblInd w:w="2843" w:type="dxa"/>
+        <w:tblCellMar>
+          <w:top w:w="15" w:type="dxa"/>
+          <w:left w:w="15" w:type="dxa"/>
+          <w:bottom w:w="15" w:type="dxa"/>
+          <w:right w:w="15" w:type="dxa"/>
+        </w:tblCellMar>
+        <w:tblLook w:val="04A0" w:firstRow="1" w:lastRow="0" w:firstColumn="1" w:lastColumn="0" w:noHBand="0" w:noVBand="1"/>
+      </w:tblPr>
+      <w:tblGrid>
+        <w:gridCol w:w="2354"/>
+        <w:gridCol w:w="3316"/>
+      </w:tblGrid>
+      <w:tr>
+        <w:trPr>
+          <w:tblCellSpacing w:w="15" w:type="dxa"/>
+        </w:trPr>
+        <w:tc>
+          <w:tcPr>
+            <w:tcW w:w="5610" w:type="dxa"/>
+            <w:gridSpan w:val="2"/>
+            <w:vAlign w:val="center"/>
+            <w:hideMark/>
+          </w:tcPr>
+          <w:p>
+            <w:pPr>
+              <w:spacing w:after="0"/>
+              <w:jc w:val="right"/>
+              <w:rPr>
+                <w:b/>
+                <w:bCs/>
+                <w:lang w:val="en-US"/>
+              </w:rPr>
+            </w:pPr>
+          </w:p>
+        </w:tc>
+      </w:tr>
+      <w:tr>
+        <w:trPr>
+          <w:trHeight w:val="170"/>
+          <w:tblCellSpacing w:w="15" w:type="dxa"/>
+        </w:trPr>
+        <w:tc>
+          <w:tcPr>
+            <w:tcW w:w="0" w:type="auto"/>
+            <w:vAlign w:val="center"/>
+            <w:hideMark/>
+          </w:tcPr>
+          <w:p>
+            <w:pPr>
+              <w:spacing w:after="0"/>
+              <w:jc w:val="right"/>
+            </w:pPr>
+            <w:r>
+              <w:t>Juan Moreno Ríos</w:t>
+            </w:r>
+          </w:p>
+        </w:tc>
+        <w:tc>
+          <w:tcPr>
+            <w:tcW w:w="3271" w:type="dxa"/>
+            <w:vAlign w:val="center"/>
+            <w:hideMark/>
+          </w:tcPr>
+          <w:p>
+            <w:pPr>
+              <w:spacing w:after="0"/>
+              <w:jc w:val="right"/>
+            </w:pPr>
+            <w:hyperlink r:id="rId7" w:history="1">
+              <w:r>
+                <w:rPr>
+                  <w:rStyle w:val="Hipervnculo"/>
+                </w:rPr>
+                <w:t>juamorrio@alum.us.es</w:t>
+              </w:r>
+            </w:hyperlink>
+            <w:r>
+              <w:t xml:space="preserve"> </w:t>
+            </w:r>
+          </w:p>
+        </w:tc>
+      </w:tr>
+      <w:tr>
+        <w:trPr>
+          <w:tblCellSpacing w:w="15" w:type="dxa"/>
+        </w:trPr>
+        <w:tc>
+          <w:tcPr>
+            <w:tcW w:w="0" w:type="auto"/>
+            <w:vAlign w:val="center"/>
+            <w:hideMark/>
+          </w:tcPr>
+          <w:p>
+            <w:pPr>
+              <w:spacing w:after="0"/>
+              <w:jc w:val="right"/>
+            </w:pPr>
+            <w:r>
+              <w:t>Alejandro Ruiz Martín</w:t>
+            </w:r>
+          </w:p>
+        </w:tc>
+        <w:tc>
+          <w:tcPr>
+            <w:tcW w:w="3271" w:type="dxa"/>
+            <w:vAlign w:val="center"/>
+            <w:hideMark/>
+          </w:tcPr>
+          <w:p>
+            <w:pPr>
+              <w:spacing w:after="0"/>
+              <w:jc w:val="right"/>
+            </w:pPr>
+            <w:hyperlink r:id="rId8" w:history="1">
+              <w:r>
+                <w:rPr>
+                  <w:rStyle w:val="Hipervnculo"/>
+                </w:rPr>
+                <w:t>aleruimar@alum.us.es</w:t>
+              </w:r>
+            </w:hyperlink>
+            <w:r>
+              <w:t xml:space="preserve"> </w:t>
+            </w:r>
+          </w:p>
+        </w:tc>
+      </w:tr>
+      <w:tr>
+        <w:trPr>
+          <w:tblCellSpacing w:w="15" w:type="dxa"/>
+        </w:trPr>
+        <w:tc>
+          <w:tcPr>
+            <w:tcW w:w="0" w:type="auto"/>
+            <w:vAlign w:val="center"/>
+            <w:hideMark/>
+          </w:tcPr>
+          <w:p>
+            <w:pPr>
+              <w:spacing w:after="0"/>
+              <w:jc w:val="right"/>
+            </w:pPr>
+            <w:r>
+              <w:t>Manuel Nuño García</w:t>
+            </w:r>
+          </w:p>
+        </w:tc>
+        <w:tc>
+          <w:tcPr>
+            <w:tcW w:w="3271" w:type="dxa"/>
+            <w:vAlign w:val="center"/>
+            <w:hideMark/>
+          </w:tcPr>
+          <w:p>
+            <w:pPr>
+              <w:spacing w:after="0"/>
+              <w:jc w:val="right"/>
+            </w:pPr>
+            <w:hyperlink r:id="rId9" w:history="1">
+              <w:r>
+                <w:rPr>
+                  <w:rStyle w:val="Hipervnculo"/>
+                </w:rPr>
+                <w:t>mannunngar@alum.us.es</w:t>
+              </w:r>
+            </w:hyperlink>
+            <w:r>
+              <w:t xml:space="preserve"> </w:t>
+            </w:r>
+          </w:p>
+        </w:tc>
+      </w:tr>
+      <w:tr>
+        <w:trPr>
+          <w:tblCellSpacing w:w="15" w:type="dxa"/>
+        </w:trPr>
+        <w:tc>
+          <w:tcPr>
+            <w:tcW w:w="0" w:type="auto"/>
+            <w:vAlign w:val="center"/>
+            <w:hideMark/>
+          </w:tcPr>
+          <w:p>
+            <w:pPr>
+              <w:spacing w:after="0"/>
+              <w:jc w:val="right"/>
+            </w:pPr>
+            <w:r>
+              <w:t>Alonso Portillo Sánchez</w:t>
+            </w:r>
+          </w:p>
+        </w:tc>
+        <w:tc>
+          <w:tcPr>
+            <w:tcW w:w="3271" w:type="dxa"/>
+            <w:vAlign w:val="center"/>
+            <w:hideMark/>
+          </w:tcPr>
+          <w:p>
+            <w:pPr>
+              <w:spacing w:after="0"/>
+              <w:jc w:val="right"/>
+            </w:pPr>
+            <w:hyperlink r:id="rId10" w:history="1">
+              <w:r>
+                <w:rPr>
+                  <w:rStyle w:val="Hipervnculo"/>
+                </w:rPr>
+                <w:t>Aloporsan@alum.us.es</w:t>
+              </w:r>
+            </w:hyperlink>
+            <w:r>
+              <w:t xml:space="preserve"> </w:t>
+            </w:r>
+          </w:p>
+        </w:tc>
+      </w:tr>
+      <w:tr>
+        <w:trPr>
+          <w:tblCellSpacing w:w="15" w:type="dxa"/>
+        </w:trPr>
+        <w:tc>
+          <w:tcPr>
+            <w:tcW w:w="0" w:type="auto"/>
+            <w:vAlign w:val="center"/>
+            <w:hideMark/>
+          </w:tcPr>
+          <w:p>
+            <w:pPr>
+              <w:spacing w:after="0"/>
+              <w:jc w:val="right"/>
+            </w:pPr>
+            <w:r>
+              <w:t>Juan Antonio Ruiz López</w:t>
+            </w:r>
+          </w:p>
+        </w:tc>
+        <w:tc>
+          <w:tcPr>
+            <w:tcW w:w="3271" w:type="dxa"/>
+            <w:vAlign w:val="center"/>
+            <w:hideMark/>
+          </w:tcPr>
+          <w:p>
+            <w:pPr>
+              <w:spacing w:after="0"/>
+              <w:jc w:val="right"/>
+            </w:pPr>
+            <w:hyperlink r:id="rId11" w:history="1">
+              <w:r>
+                <w:rPr>
+                  <w:rStyle w:val="Hipervnculo"/>
+                </w:rPr>
+                <w:t>Juaruilop3@alum.us.es</w:t>
+              </w:r>
+            </w:hyperlink>
+          </w:p>
+        </w:tc>
+      </w:tr>
+    </w:tbl>
+    <w:p>
+      <w:pPr>
+        <w:jc w:val="right"/>
+        <w:rPr>
+          <w:b/>
+          <w:bCs/>
+        </w:rPr>
+      </w:pPr>
+    </w:p>
+    <w:p>
+      <w:pPr>
+        <w:spacing w:after="0"/>
+        <w:jc w:val="right"/>
+        <w:rPr>
+          <w:b/>
+          <w:bCs/>
+        </w:rPr>
+      </w:pPr>
+      <w:proofErr w:type="spellStart"/>
+      <w:r>
+        <w:rPr>
+          <w:b/>
+          <w:bCs/>
+        </w:rPr>
+        <w:t>Group</w:t>
+      </w:r>
+      <w:proofErr w:type="spellEnd"/>
+      <w:r>
+        <w:rPr>
+          <w:b/>
+          <w:bCs/>
+        </w:rPr>
+        <w:t xml:space="preserve">: </w:t>
+      </w:r>
+      <w:r>
+        <w:rPr>
+          <w:b/>
+          <w:bCs/>
+        </w:rPr>
+        <w:t>C1.023</w:t>
+      </w:r>
+    </w:p>
+    <w:p>
+      <w:pPr>
+        <w:jc w:val="right"/>
+      </w:pPr>
+      <w:r>
+        <w:rPr>
+          <w:b/>
+          <w:bCs/>
+        </w:rPr>
+        <w:t xml:space="preserve"> </w:t>
+      </w:r>
+      <w:hyperlink r:id="rId12" w:history="1">
+        <w:proofErr w:type="spellStart"/>
+        <w:r>
+          <w:rPr>
+            <w:rStyle w:val="Hipervnculo"/>
+            <w:b/>
+            <w:bCs/>
+          </w:rPr>
+          <w:t>ManunGar</w:t>
+        </w:r>
+        <w:proofErr w:type="spellEnd"/>
+        <w:r>
+          <w:rPr>
+            <w:rStyle w:val="Hipervnculo"/>
+            <w:b/>
+            <w:bCs/>
+          </w:rPr>
+          <w:t>/Acme-ANS-D01</w:t>
+        </w:r>
+      </w:hyperlink>
+      <w:r>
+        <w:rPr>
+          <w:b/>
+          <w:bCs/>
+        </w:rPr>
+        <w:br/>
+      </w:r>
+      <w:proofErr w:type="spellStart"/>
+      <w:r>
+        <w:rPr>
+          <w:b/>
+          <w:bCs/>
+        </w:rPr>
+        <w:t>Seville</w:t>
+      </w:r>
+      <w:proofErr w:type="spellEnd"/>
+      <w:r>
+        <w:rPr>
+          <w:b/>
+          <w:bCs/>
+        </w:rPr>
+        <w:t xml:space="preserve"> </w:t>
+      </w:r>
+      <w:proofErr w:type="spellStart"/>
+      <w:r>
+        <w:rPr>
+          <w:b/>
+          <w:bCs/>
+        </w:rPr>
+        <w:t>February</w:t>
+      </w:r>
+      <w:proofErr w:type="spellEnd"/>
+      <w:r>
+        <w:rPr>
+          <w:b/>
+          <w:bCs/>
+        </w:rPr>
+        <w:t xml:space="preserve"> 16, 2025</w:t>
+      </w:r>
+    </w:p>
+    <w:p>
+      <w:pPr>
+        <w:rPr>
+          <w:b/>
+          <w:bCs/>
+          <w:lang w:val="en-US"/>
+        </w:rPr>
+      </w:pPr>
+    </w:p>
+    <w:p>
+      <w:pPr>
+        <w:rPr>
+          <w:lang w:val="en-US"/>
+        </w:rPr>
+      </w:pPr>
+      <w:r>
+        <w:rPr>
+          <w:b/>
+          <w:bCs/>
+          <w:lang w:val="en-US"/>
+        </w:rPr>
+        <w:lastRenderedPageBreak/>
         <w:t>Cover</w:t>
       </w:r>
     </w:p>
@@ -42,7 +672,7 @@
         <w:br/>
         <w:t xml:space="preserve">Repository: </w:t>
       </w:r>
-      <w:hyperlink r:id="rId5" w:history="1">
+      <w:hyperlink r:id="rId13" w:history="1">
         <w:proofErr w:type="spellStart"/>
         <w:r>
           <w:rPr>
@@ -168,7 +798,7 @@
             <w:hideMark/>
           </w:tcPr>
           <w:p>
-            <w:hyperlink r:id="rId6" w:history="1">
+            <w:hyperlink r:id="rId14" w:history="1">
               <w:r>
                 <w:rPr>
                   <w:rStyle w:val="Hipervnculo"/>
@@ -202,7 +832,7 @@
             <w:hideMark/>
           </w:tcPr>
           <w:p>
-            <w:hyperlink r:id="rId7" w:history="1">
+            <w:hyperlink r:id="rId15" w:history="1">
               <w:r>
                 <w:rPr>
                   <w:rStyle w:val="Hipervnculo"/>
@@ -236,7 +866,7 @@
             <w:hideMark/>
           </w:tcPr>
           <w:p>
-            <w:hyperlink r:id="rId8" w:history="1">
+            <w:hyperlink r:id="rId16" w:history="1">
               <w:r>
                 <w:rPr>
                   <w:rStyle w:val="Hipervnculo"/>
@@ -273,7 +903,7 @@
             <w:hideMark/>
           </w:tcPr>
           <w:p>
-            <w:hyperlink r:id="rId9" w:history="1">
+            <w:hyperlink r:id="rId17" w:history="1">
               <w:r>
                 <w:rPr>
                   <w:rStyle w:val="Hipervnculo"/>
@@ -307,7 +937,7 @@
             <w:hideMark/>
           </w:tcPr>
           <w:p>
-            <w:hyperlink r:id="rId10" w:history="1">
+            <w:hyperlink r:id="rId18" w:history="1">
               <w:r>
                 <w:rPr>
                   <w:rStyle w:val="Hipervnculo"/>
@@ -529,13 +1159,12 @@
         <w:tblLook w:val="04A0" w:firstRow="1" w:lastRow="0" w:firstColumn="1" w:lastColumn="0" w:noHBand="0" w:noVBand="1"/>
       </w:tblPr>
       <w:tblGrid>
-        <w:gridCol w:w="1327"/>
+        <w:gridCol w:w="1263"/>
         <w:gridCol w:w="1150"/>
-        <w:gridCol w:w="1369"/>
+        <w:gridCol w:w="3788"/>
       </w:tblGrid>
       <w:tr>
         <w:trPr>
-          <w:tblHeader/>
           <w:tblCellSpacing w:w="15" w:type="dxa"/>
         </w:trPr>
         <w:tc>
@@ -545,26 +1174,12 @@
             <w:hideMark/>
           </w:tcPr>
           <w:p>
-            <w:pPr>
-              <w:rPr>
-                <w:b/>
-                <w:bCs/>
-              </w:rPr>
-            </w:pPr>
             <w:proofErr w:type="spellStart"/>
             <w:r>
-              <w:rPr>
-                <w:b/>
-                <w:bCs/>
-              </w:rPr>
               <w:t>Revision</w:t>
             </w:r>
             <w:proofErr w:type="spellEnd"/>
             <w:r>
-              <w:rPr>
-                <w:b/>
-                <w:bCs/>
-              </w:rPr>
               <w:t xml:space="preserve"> No.</w:t>
             </w:r>
           </w:p>
@@ -576,17 +1191,7 @@
             <w:hideMark/>
           </w:tcPr>
           <w:p>
-            <w:pPr>
-              <w:rPr>
-                <w:b/>
-                <w:bCs/>
-              </w:rPr>
-            </w:pPr>
             <w:r>
-              <w:rPr>
-                <w:b/>
-                <w:bCs/>
-              </w:rPr>
               <w:t>Date</w:t>
             </w:r>
           </w:p>
@@ -598,18 +1203,8 @@
             <w:hideMark/>
           </w:tcPr>
           <w:p>
-            <w:pPr>
-              <w:rPr>
-                <w:b/>
-                <w:bCs/>
-              </w:rPr>
-            </w:pPr>
             <w:proofErr w:type="spellStart"/>
             <w:r>
-              <w:rPr>
-                <w:b/>
-                <w:bCs/>
-              </w:rPr>
               <w:t>Description</w:t>
             </w:r>
             <w:proofErr w:type="spellEnd"/>
@@ -667,10 +1262,67 @@
           </w:p>
         </w:tc>
       </w:tr>
+      <w:tr>
+        <w:trPr>
+          <w:tblCellSpacing w:w="15" w:type="dxa"/>
+        </w:trPr>
+        <w:tc>
+          <w:tcPr>
+            <w:tcW w:w="0" w:type="auto"/>
+            <w:vAlign w:val="center"/>
+          </w:tcPr>
+          <w:p>
+            <w:r>
+              <w:t>1.1</w:t>
+            </w:r>
+          </w:p>
+        </w:tc>
+        <w:tc>
+          <w:tcPr>
+            <w:tcW w:w="0" w:type="auto"/>
+            <w:vAlign w:val="center"/>
+          </w:tcPr>
+          <w:p>
+            <w:r>
+              <w:t xml:space="preserve">20/02/2025 </w:t>
+            </w:r>
+          </w:p>
+        </w:tc>
+        <w:tc>
+          <w:tcPr>
+            <w:tcW w:w="0" w:type="auto"/>
+            <w:vAlign w:val="center"/>
+          </w:tcPr>
+          <w:p>
+            <w:pPr>
+              <w:rPr>
+                <w:lang w:val="en-US"/>
+              </w:rPr>
+            </w:pPr>
+            <w:r>
+              <w:rPr>
+                <w:lang w:val="en-US"/>
+              </w:rPr>
+              <w:t>Added a cover page, footer, and header</w:t>
+            </w:r>
+          </w:p>
+        </w:tc>
+      </w:tr>
     </w:tbl>
-    <w:p/>
-    <w:p/>
-    <w:p/>
+    <w:p>
+      <w:pPr>
+        <w:rPr>
+          <w:lang w:val="en-US"/>
+        </w:rPr>
+      </w:pPr>
+    </w:p>
+    <w:p>
+      <w:pPr>
+        <w:rPr>
+          <w:lang w:val="en-US"/>
+        </w:rPr>
+      </w:pPr>
+    </w:p>
     <w:p>
       <w:pPr>
         <w:rPr>
@@ -840,13 +1492,133 @@
       </w:r>
     </w:p>
     <w:sectPr>
+      <w:headerReference w:type="default" r:id="rId19"/>
+      <w:footerReference w:type="default" r:id="rId20"/>
       <w:pgSz w:w="11906" w:h="16838"/>
       <w:pgMar w:top="1417" w:right="1701" w:bottom="1417" w:left="1701" w:header="708" w:footer="708" w:gutter="0"/>
       <w:cols w:space="708"/>
+      <w:titlePg/>
       <w:docGrid w:linePitch="360"/>
     </w:sectPr>
   </w:body>
 </w:document>
+</file>
+
+<file path=word/endnotes.xml><?xml version="1.0" encoding="utf-8"?>
+<w:endnotes xmlns:wpc="http://schemas.microsoft.com/office/word/2010/wordprocessingCanvas" xmlns:cx="http://schemas.microsoft.com/office/drawing/2014/chartex" xmlns:cx1="http://schemas.microsoft.com/office/drawing/2015/9/8/chartex" xmlns:cx2="http://schemas.microsoft.com/office/drawing/2015/10/21/chartex" xmlns:cx3="http://schemas.microsoft.com/office/drawing/2016/5/9/chartex" xmlns:cx4="http://schemas.microsoft.com/office/drawing/2016/5/10/chartex" xmlns:cx5="http://schemas.microsoft.com/office/drawing/2016/5/11/chartex" xmlns:cx6="http://schemas.microsoft.com/office/drawing/2016/5/12/chartex" xmlns:cx7="http://schemas.microsoft.com/office/drawing/2016/5/13/chartex" xmlns:cx8="http://schemas.microsoft.com/office/drawing/2016/5/14/chartex" xmlns:mc="http://schemas.openxmlformats.org/markup-compatibility/2006" xmlns:aink="http://schemas.microsoft.com/office/drawing/2016/ink" xmlns:am3d="http://schemas.microsoft.com/office/drawing/2017/model3d" xmlns:o="urn:schemas-microsoft-com:office:office" xmlns:oel="http://schemas.microsoft.com/office/2019/extlst" xmlns:r="http://schemas.openxmlformats.org/officeDocument/2006/relationships" xmlns:m="http://schemas.openxmlformats.org/officeDocument/2006/math" xmlns:v="urn:schemas-microsoft-com:vml" xmlns:wp14="http://schemas.microsoft.com/office/word/2010/wordprocessingDrawing" xmlns:wp="http://schemas.openxmlformats.org/drawingml/2006/wordprocessingDrawing" xmlns:w10="urn:schemas-microsoft-com:office:word" xmlns:w="http://schemas.openxmlformats.org/wordprocessingml/2006/main" xmlns:w14="http://schemas.microsoft.com/office/word/2010/wordml" xmlns:w15="http://schemas.microsoft.com/office/word/2012/wordml" xmlns:w16cex="http://schemas.microsoft.com/office/word/2018/wordml/cex" xmlns:w16cid="http://schemas.microsoft.com/office/word/2016/wordml/cid" xmlns:w16="http://schemas.microsoft.com/office/word/2018/wordml" xmlns:w16du="http://schemas.microsoft.com/office/word/2023/wordml/word16du" xmlns:w16sdtdh="http://schemas.microsoft.com/office/word/2020/wordml/sdtdatahash" xmlns:w16sdtfl="http://schemas.microsoft.com/office/word/2024/wordml/sdtformatlock" xmlns:w16se="http://schemas.microsoft.com/office/word/2015/wordml/symex" xmlns:wpg="http://schemas.microsoft.com/office/word/2010/wordprocessingGroup" xmlns:wpi="http://schemas.microsoft.com/office/word/2010/wordprocessingInk" xmlns:wne="http://schemas.microsoft.com/office/word/2006/wordml" xmlns:wps="http://schemas.microsoft.com/office/word/2010/wordprocessingShape" mc:Ignorable="w14 w15 w16se w16cid w16 w16cex w16sdtdh w16sdtfl w16du wp14">
+  <w:endnote w:type="separator" w:id="-1">
+    <w:p>
+      <w:pPr>
+        <w:spacing w:after="0" w:line="240" w:lineRule="auto"/>
+      </w:pPr>
+      <w:r>
+        <w:separator/>
+      </w:r>
+    </w:p>
+  </w:endnote>
+  <w:endnote w:type="continuationSeparator" w:id="0">
+    <w:p>
+      <w:pPr>
+        <w:spacing w:after="0" w:line="240" w:lineRule="auto"/>
+      </w:pPr>
+      <w:r>
+        <w:continuationSeparator/>
+      </w:r>
+    </w:p>
+  </w:endnote>
+</w:endnotes>
+</file>
+
+<file path=word/footer1.xml><?xml version="1.0" encoding="utf-8"?>
+<w:ftr xmlns:wpc="http://schemas.microsoft.com/office/word/2010/wordprocessingCanvas" xmlns:cx="http://schemas.microsoft.com/office/drawing/2014/chartex" xmlns:cx1="http://schemas.microsoft.com/office/drawing/2015/9/8/chartex" xmlns:cx2="http://schemas.microsoft.com/office/drawing/2015/10/21/chartex" xmlns:cx3="http://schemas.microsoft.com/office/drawing/2016/5/9/chartex" xmlns:cx4="http://schemas.microsoft.com/office/drawing/2016/5/10/chartex" xmlns:cx5="http://schemas.microsoft.com/office/drawing/2016/5/11/chartex" xmlns:cx6="http://schemas.microsoft.com/office/drawing/2016/5/12/chartex" xmlns:cx7="http://schemas.microsoft.com/office/drawing/2016/5/13/chartex" xmlns:cx8="http://schemas.microsoft.com/office/drawing/2016/5/14/chartex" xmlns:mc="http://schemas.openxmlformats.org/markup-compatibility/2006" xmlns:aink="http://schemas.microsoft.com/office/drawing/2016/ink" xmlns:am3d="http://schemas.microsoft.com/office/drawing/2017/model3d" xmlns:o="urn:schemas-microsoft-com:office:office" xmlns:oel="http://schemas.microsoft.com/office/2019/extlst" xmlns:r="http://schemas.openxmlformats.org/officeDocument/2006/relationships" xmlns:m="http://schemas.openxmlformats.org/officeDocument/2006/math" xmlns:v="urn:schemas-microsoft-com:vml" xmlns:wp14="http://schemas.microsoft.com/office/word/2010/wordprocessingDrawing" xmlns:wp="http://schemas.openxmlformats.org/drawingml/2006/wordprocessingDrawing" xmlns:w10="urn:schemas-microsoft-com:office:word" xmlns:w="http://schemas.openxmlformats.org/wordprocessingml/2006/main" xmlns:w14="http://schemas.microsoft.com/office/word/2010/wordml" xmlns:w15="http://schemas.microsoft.com/office/word/2012/wordml" xmlns:w16cex="http://schemas.microsoft.com/office/word/2018/wordml/cex" xmlns:w16cid="http://schemas.microsoft.com/office/word/2016/wordml/cid" xmlns:w16="http://schemas.microsoft.com/office/word/2018/wordml" xmlns:w16du="http://schemas.microsoft.com/office/word/2023/wordml/word16du" xmlns:w16sdtdh="http://schemas.microsoft.com/office/word/2020/wordml/sdtdatahash" xmlns:w16sdtfl="http://schemas.microsoft.com/office/word/2024/wordml/sdtformatlock" xmlns:w16se="http://schemas.microsoft.com/office/word/2015/wordml/symex" xmlns:wpg="http://schemas.microsoft.com/office/word/2010/wordprocessingGroup" xmlns:wpi="http://schemas.microsoft.com/office/word/2010/wordprocessingInk" xmlns:wne="http://schemas.microsoft.com/office/word/2006/wordml" xmlns:wps="http://schemas.microsoft.com/office/word/2010/wordprocessingShape" mc:Ignorable="w14 w15 w16se w16cid w16 w16cex w16sdtdh w16sdtfl w16du wp14">
+  <w:sdt>
+    <w:sdtPr>
+      <w:id w:val="578177199"/>
+      <w:docPartObj>
+        <w:docPartGallery w:val="Page Numbers (Bottom of Page)"/>
+        <w:docPartUnique/>
+      </w:docPartObj>
+    </w:sdtPr>
+    <w:sdtContent>
+      <w:p>
+        <w:pPr>
+          <w:pStyle w:val="Piedepgina"/>
+          <w:jc w:val="right"/>
+        </w:pPr>
+        <w:r>
+          <w:fldChar w:fldCharType="begin"/>
+        </w:r>
+        <w:r>
+          <w:instrText>PAGE   \* MERGEFORMAT</w:instrText>
+        </w:r>
+        <w:r>
+          <w:fldChar w:fldCharType="separate"/>
+        </w:r>
+        <w:r>
+          <w:t>2</w:t>
+        </w:r>
+        <w:r>
+          <w:fldChar w:fldCharType="end"/>
+        </w:r>
+      </w:p>
+    </w:sdtContent>
+  </w:sdt>
+  <w:p>
+    <w:pPr>
+      <w:pStyle w:val="Piedepgina"/>
+    </w:pPr>
+  </w:p>
+</w:ftr>
+</file>
+
+<file path=word/footnotes.xml><?xml version="1.0" encoding="utf-8"?>
+<w:footnotes xmlns:wpc="http://schemas.microsoft.com/office/word/2010/wordprocessingCanvas" xmlns:cx="http://schemas.microsoft.com/office/drawing/2014/chartex" xmlns:cx1="http://schemas.microsoft.com/office/drawing/2015/9/8/chartex" xmlns:cx2="http://schemas.microsoft.com/office/drawing/2015/10/21/chartex" xmlns:cx3="http://schemas.microsoft.com/office/drawing/2016/5/9/chartex" xmlns:cx4="http://schemas.microsoft.com/office/drawing/2016/5/10/chartex" xmlns:cx5="http://schemas.microsoft.com/office/drawing/2016/5/11/chartex" xmlns:cx6="http://schemas.microsoft.com/office/drawing/2016/5/12/chartex" xmlns:cx7="http://schemas.microsoft.com/office/drawing/2016/5/13/chartex" xmlns:cx8="http://schemas.microsoft.com/office/drawing/2016/5/14/chartex" xmlns:mc="http://schemas.openxmlformats.org/markup-compatibility/2006" xmlns:aink="http://schemas.microsoft.com/office/drawing/2016/ink" xmlns:am3d="http://schemas.microsoft.com/office/drawing/2017/model3d" xmlns:o="urn:schemas-microsoft-com:office:office" xmlns:oel="http://schemas.microsoft.com/office/2019/extlst" xmlns:r="http://schemas.openxmlformats.org/officeDocument/2006/relationships" xmlns:m="http://schemas.openxmlformats.org/officeDocument/2006/math" xmlns:v="urn:schemas-microsoft-com:vml" xmlns:wp14="http://schemas.microsoft.com/office/word/2010/wordprocessingDrawing" xmlns:wp="http://schemas.openxmlformats.org/drawingml/2006/wordprocessingDrawing" xmlns:w10="urn:schemas-microsoft-com:office:word" xmlns:w="http://schemas.openxmlformats.org/wordprocessingml/2006/main" xmlns:w14="http://schemas.microsoft.com/office/word/2010/wordml" xmlns:w15="http://schemas.microsoft.com/office/word/2012/wordml" xmlns:w16cex="http://schemas.microsoft.com/office/word/2018/wordml/cex" xmlns:w16cid="http://schemas.microsoft.com/office/word/2016/wordml/cid" xmlns:w16="http://schemas.microsoft.com/office/word/2018/wordml" xmlns:w16du="http://schemas.microsoft.com/office/word/2023/wordml/word16du" xmlns:w16sdtdh="http://schemas.microsoft.com/office/word/2020/wordml/sdtdatahash" xmlns:w16sdtfl="http://schemas.microsoft.com/office/word/2024/wordml/sdtformatlock" xmlns:w16se="http://schemas.microsoft.com/office/word/2015/wordml/symex" xmlns:wpg="http://schemas.microsoft.com/office/word/2010/wordprocessingGroup" xmlns:wpi="http://schemas.microsoft.com/office/word/2010/wordprocessingInk" xmlns:wne="http://schemas.microsoft.com/office/word/2006/wordml" xmlns:wps="http://schemas.microsoft.com/office/word/2010/wordprocessingShape" mc:Ignorable="w14 w15 w16se w16cid w16 w16cex w16sdtdh w16sdtfl w16du wp14">
+  <w:footnote w:type="separator" w:id="-1">
+    <w:p>
+      <w:pPr>
+        <w:spacing w:after="0" w:line="240" w:lineRule="auto"/>
+      </w:pPr>
+      <w:r>
+        <w:separator/>
+      </w:r>
+    </w:p>
+  </w:footnote>
+  <w:footnote w:type="continuationSeparator" w:id="0">
+    <w:p>
+      <w:pPr>
+        <w:spacing w:after="0" w:line="240" w:lineRule="auto"/>
+      </w:pPr>
+      <w:r>
+        <w:continuationSeparator/>
+      </w:r>
+    </w:p>
+  </w:footnote>
+</w:footnotes>
+</file>
+
+<file path=word/header1.xml><?xml version="1.0" encoding="utf-8"?>
+<w:hdr xmlns:wpc="http://schemas.microsoft.com/office/word/2010/wordprocessingCanvas" xmlns:cx="http://schemas.microsoft.com/office/drawing/2014/chartex" xmlns:cx1="http://schemas.microsoft.com/office/drawing/2015/9/8/chartex" xmlns:cx2="http://schemas.microsoft.com/office/drawing/2015/10/21/chartex" xmlns:cx3="http://schemas.microsoft.com/office/drawing/2016/5/9/chartex" xmlns:cx4="http://schemas.microsoft.com/office/drawing/2016/5/10/chartex" xmlns:cx5="http://schemas.microsoft.com/office/drawing/2016/5/11/chartex" xmlns:cx6="http://schemas.microsoft.com/office/drawing/2016/5/12/chartex" xmlns:cx7="http://schemas.microsoft.com/office/drawing/2016/5/13/chartex" xmlns:cx8="http://schemas.microsoft.com/office/drawing/2016/5/14/chartex" xmlns:mc="http://schemas.openxmlformats.org/markup-compatibility/2006" xmlns:aink="http://schemas.microsoft.com/office/drawing/2016/ink" xmlns:am3d="http://schemas.microsoft.com/office/drawing/2017/model3d" xmlns:o="urn:schemas-microsoft-com:office:office" xmlns:oel="http://schemas.microsoft.com/office/2019/extlst" xmlns:r="http://schemas.openxmlformats.org/officeDocument/2006/relationships" xmlns:m="http://schemas.openxmlformats.org/officeDocument/2006/math" xmlns:v="urn:schemas-microsoft-com:vml" xmlns:wp14="http://schemas.microsoft.com/office/word/2010/wordprocessingDrawing" xmlns:wp="http://schemas.openxmlformats.org/drawingml/2006/wordprocessingDrawing" xmlns:w10="urn:schemas-microsoft-com:office:word" xmlns:w="http://schemas.openxmlformats.org/wordprocessingml/2006/main" xmlns:w14="http://schemas.microsoft.com/office/word/2010/wordml" xmlns:w15="http://schemas.microsoft.com/office/word/2012/wordml" xmlns:w16cex="http://schemas.microsoft.com/office/word/2018/wordml/cex" xmlns:w16cid="http://schemas.microsoft.com/office/word/2016/wordml/cid" xmlns:w16="http://schemas.microsoft.com/office/word/2018/wordml" xmlns:w16du="http://schemas.microsoft.com/office/word/2023/wordml/word16du" xmlns:w16sdtdh="http://schemas.microsoft.com/office/word/2020/wordml/sdtdatahash" xmlns:w16sdtfl="http://schemas.microsoft.com/office/word/2024/wordml/sdtformatlock" xmlns:w16se="http://schemas.microsoft.com/office/word/2015/wordml/symex" xmlns:wpg="http://schemas.microsoft.com/office/word/2010/wordprocessingGroup" xmlns:wpi="http://schemas.microsoft.com/office/word/2010/wordprocessingInk" xmlns:wne="http://schemas.microsoft.com/office/word/2006/wordml" xmlns:wps="http://schemas.microsoft.com/office/word/2010/wordprocessingShape" mc:Ignorable="w14 w15 w16se w16cid w16 w16cex w16sdtdh w16sdtfl w16du wp14">
+  <w:p>
+    <w:pPr>
+      <w:pStyle w:val="Encabezado"/>
+    </w:pPr>
+    <w:r>
+      <w:t xml:space="preserve">WIS Report </w:t>
+    </w:r>
+    <w:r>
+      <w:tab/>
+    </w:r>
+    <w:r>
+      <w:tab/>
+      <w:t>C1.023</w:t>
+    </w:r>
+  </w:p>
+  <w:p>
+    <w:pPr>
+      <w:pStyle w:val="Encabezado"/>
+    </w:pPr>
+  </w:p>
+</w:hdr>
 </file>
 
 <file path=word/numbering.xml><?xml version="1.0" encoding="utf-8"?>
@@ -1572,6 +2344,7 @@
   <w:style w:type="character" w:default="1" w:styleId="Fuentedeprrafopredeter">
     <w:name w:val="Default Paragraph Font"/>
     <w:uiPriority w:val="1"/>
+    <w:semiHidden/>
     <w:unhideWhenUsed/>
   </w:style>
   <w:style w:type="table" w:default="1" w:styleId="Tablanormal">
@@ -1907,6 +2680,50 @@
       <w:color w:val="605E5C"/>
       <w:shd w:val="clear" w:color="auto" w:fill="E1DFDD"/>
     </w:rPr>
+  </w:style>
+  <w:style w:type="paragraph" w:styleId="Encabezado">
+    <w:name w:val="header"/>
+    <w:basedOn w:val="Normal"/>
+    <w:link w:val="EncabezadoCar"/>
+    <w:uiPriority w:val="99"/>
+    <w:unhideWhenUsed/>
+    <w:rsid w:val="00844371"/>
+    <w:pPr>
+      <w:tabs>
+        <w:tab w:val="center" w:pos="4252"/>
+        <w:tab w:val="right" w:pos="8504"/>
+      </w:tabs>
+      <w:spacing w:after="0" w:line="240" w:lineRule="auto"/>
+    </w:pPr>
+  </w:style>
+  <w:style w:type="character" w:customStyle="1" w:styleId="EncabezadoCar">
+    <w:name w:val="Encabezado Car"/>
+    <w:basedOn w:val="Fuentedeprrafopredeter"/>
+    <w:link w:val="Encabezado"/>
+    <w:uiPriority w:val="99"/>
+    <w:rsid w:val="00844371"/>
+  </w:style>
+  <w:style w:type="paragraph" w:styleId="Piedepgina">
+    <w:name w:val="footer"/>
+    <w:basedOn w:val="Normal"/>
+    <w:link w:val="PiedepginaCar"/>
+    <w:uiPriority w:val="99"/>
+    <w:unhideWhenUsed/>
+    <w:rsid w:val="00844371"/>
+    <w:pPr>
+      <w:tabs>
+        <w:tab w:val="center" w:pos="4252"/>
+        <w:tab w:val="right" w:pos="8504"/>
+      </w:tabs>
+      <w:spacing w:after="0" w:line="240" w:lineRule="auto"/>
+    </w:pPr>
+  </w:style>
+  <w:style w:type="character" w:customStyle="1" w:styleId="PiedepginaCar">
+    <w:name w:val="Pie de página Car"/>
+    <w:basedOn w:val="Fuentedeprrafopredeter"/>
+    <w:link w:val="Piedepgina"/>
+    <w:uiPriority w:val="99"/>
+    <w:rsid w:val="00844371"/>
   </w:style>
 </w:styles>
 </file>

</xml_diff>